<commit_message>
flutter + node.js server integration without offline support
</commit_message>
<xml_diff>
--- a/SEM5/ProiectDeCercetare/lab5/lab9_12_raport.docx
+++ b/SEM5/ProiectDeCercetare/lab5/lab9_12_raport.docx
@@ -5630,6 +5630,183 @@
         </w:rPr>
       </w:pPr>
     </w:p>
+    <w:p>
+      <w:pPr>
+        <w:rPr>
+          <w:sz w:val="30"/>
+          <w:szCs w:val="30"/>
+        </w:rPr>
+      </w:pPr>
+    </w:p>
+    <w:p>
+      <w:pPr>
+        <w:rPr>
+          <w:sz w:val="30"/>
+          <w:szCs w:val="30"/>
+        </w:rPr>
+      </w:pPr>
+    </w:p>
+    <w:p>
+      <w:pPr>
+        <w:rPr>
+          <w:b/>
+          <w:bCs/>
+          <w:sz w:val="36"/>
+          <w:szCs w:val="36"/>
+        </w:rPr>
+      </w:pPr>
+      <w:r>
+        <w:rPr>
+          <w:b/>
+          <w:bCs/>
+          <w:sz w:val="36"/>
+          <w:szCs w:val="36"/>
+        </w:rPr>
+        <w:t>History</w:t>
+      </w:r>
+    </w:p>
+    <w:p>
+      <w:pPr>
+        <w:rPr>
+          <w:b/>
+          <w:bCs/>
+          <w:sz w:val="30"/>
+          <w:szCs w:val="30"/>
+        </w:rPr>
+      </w:pPr>
+      <w:r>
+        <w:rPr>
+          <w:b/>
+          <w:bCs/>
+          <w:sz w:val="30"/>
+          <w:szCs w:val="30"/>
+        </w:rPr>
+        <w:t>V</w:t>
+      </w:r>
+      <w:r>
+        <w:rPr>
+          <w:b/>
+          <w:bCs/>
+          <w:sz w:val="30"/>
+          <w:szCs w:val="30"/>
+        </w:rPr>
+        <w:t>ersioning</w:t>
+      </w:r>
+      <w:r>
+        <w:rPr>
+          <w:b/>
+          <w:bCs/>
+          <w:sz w:val="30"/>
+          <w:szCs w:val="30"/>
+        </w:rPr>
+        <w:t xml:space="preserve"> and commits:</w:t>
+      </w:r>
+    </w:p>
+    <w:p>
+      <w:pPr>
+        <w:pStyle w:val="ListParagraph"/>
+        <w:numPr>
+          <w:ilvl w:val="0"/>
+          <w:numId w:val="8"/>
+        </w:numPr>
+        <w:rPr>
+          <w:b/>
+          <w:bCs/>
+          <w:sz w:val="36"/>
+          <w:szCs w:val="36"/>
+        </w:rPr>
+      </w:pPr>
+      <w:r>
+        <w:rPr>
+          <w:b/>
+          <w:bCs/>
+          <w:sz w:val="30"/>
+          <w:szCs w:val="30"/>
+        </w:rPr>
+        <w:tab/>
+        <w:t>-</w:t>
+      </w:r>
+      <w:r>
+        <w:rPr>
+          <w:b/>
+          <w:bCs/>
+          <w:sz w:val="30"/>
+          <w:szCs w:val="30"/>
+        </w:rPr>
+        <w:t>„</w:t>
+      </w:r>
+      <w:r>
+        <w:rPr>
+          <w:b/>
+          <w:bCs/>
+          <w:sz w:val="30"/>
+          <w:szCs w:val="30"/>
+        </w:rPr>
+        <w:t>raport lab5</w:t>
+      </w:r>
+      <w:r>
+        <w:rPr>
+          <w:b/>
+          <w:bCs/>
+          <w:sz w:val="30"/>
+          <w:szCs w:val="30"/>
+        </w:rPr>
+        <w:t>”</w:t>
+      </w:r>
+      <w:r>
+        <w:rPr>
+          <w:sz w:val="30"/>
+          <w:szCs w:val="30"/>
+        </w:rPr>
+        <w:t xml:space="preserve">: completing the research report with its corresponding chapter: Abstract, Classification, Introduction, Description of the Approach, </w:t>
+      </w:r>
+      <w:r>
+        <w:rPr>
+          <w:sz w:val="30"/>
+          <w:szCs w:val="30"/>
+        </w:rPr>
+        <w:t>Experimental Validation: Results and Insights</w:t>
+      </w:r>
+    </w:p>
+    <w:p>
+      <w:pPr>
+        <w:rPr>
+          <w:sz w:val="30"/>
+          <w:szCs w:val="30"/>
+        </w:rPr>
+      </w:pPr>
+      <w:r>
+        <w:rPr>
+          <w:sz w:val="30"/>
+          <w:szCs w:val="30"/>
+        </w:rPr>
+        <w:t xml:space="preserve"> </w:t>
+      </w:r>
+    </w:p>
+    <w:p>
+      <w:pPr>
+        <w:rPr>
+          <w:sz w:val="30"/>
+          <w:szCs w:val="30"/>
+        </w:rPr>
+      </w:pPr>
+    </w:p>
+    <w:p>
+      <w:pPr>
+        <w:rPr>
+          <w:sz w:val="30"/>
+          <w:szCs w:val="30"/>
+        </w:rPr>
+      </w:pPr>
+    </w:p>
+    <w:p>
+      <w:pPr>
+        <w:rPr>
+          <w:sz w:val="30"/>
+          <w:szCs w:val="30"/>
+        </w:rPr>
+      </w:pPr>
+    </w:p>
     <w:sectPr>
       <w:pgSz w:w="11906" w:h="16838"/>
       <w:pgMar w:top="1417" w:right="1417" w:bottom="1417" w:left="1417" w:header="708" w:footer="708" w:gutter="0"/>
@@ -5732,6 +5909,96 @@
     </w:lvl>
   </w:abstractNum>
   <w:abstractNum w:abstractNumId="1" w15:restartNumberingAfterBreak="0">
+    <w:nsid w:val="1FCE54DE"/>
+    <w:multiLevelType w:val="hybridMultilevel"/>
+    <w:tmpl w:val="ECF2C8C2"/>
+    <w:lvl w:ilvl="0" w:tplc="74F8EA30">
+      <w:start w:val="1"/>
+      <w:numFmt w:val="upperRoman"/>
+      <w:lvlText w:val="%1."/>
+      <w:lvlJc w:val="left"/>
+      <w:pPr>
+        <w:ind w:left="1080" w:hanging="720"/>
+      </w:pPr>
+      <w:rPr>
+        <w:rFonts w:hint="default"/>
+        <w:b/>
+      </w:rPr>
+    </w:lvl>
+    <w:lvl w:ilvl="1" w:tplc="04180019" w:tentative="1">
+      <w:start w:val="1"/>
+      <w:numFmt w:val="lowerLetter"/>
+      <w:lvlText w:val="%2."/>
+      <w:lvlJc w:val="left"/>
+      <w:pPr>
+        <w:ind w:left="1440" w:hanging="360"/>
+      </w:pPr>
+    </w:lvl>
+    <w:lvl w:ilvl="2" w:tplc="0418001B" w:tentative="1">
+      <w:start w:val="1"/>
+      <w:numFmt w:val="lowerRoman"/>
+      <w:lvlText w:val="%3."/>
+      <w:lvlJc w:val="right"/>
+      <w:pPr>
+        <w:ind w:left="2160" w:hanging="180"/>
+      </w:pPr>
+    </w:lvl>
+    <w:lvl w:ilvl="3" w:tplc="0418000F" w:tentative="1">
+      <w:start w:val="1"/>
+      <w:numFmt w:val="decimal"/>
+      <w:lvlText w:val="%4."/>
+      <w:lvlJc w:val="left"/>
+      <w:pPr>
+        <w:ind w:left="2880" w:hanging="360"/>
+      </w:pPr>
+    </w:lvl>
+    <w:lvl w:ilvl="4" w:tplc="04180019" w:tentative="1">
+      <w:start w:val="1"/>
+      <w:numFmt w:val="lowerLetter"/>
+      <w:lvlText w:val="%5."/>
+      <w:lvlJc w:val="left"/>
+      <w:pPr>
+        <w:ind w:left="3600" w:hanging="360"/>
+      </w:pPr>
+    </w:lvl>
+    <w:lvl w:ilvl="5" w:tplc="0418001B" w:tentative="1">
+      <w:start w:val="1"/>
+      <w:numFmt w:val="lowerRoman"/>
+      <w:lvlText w:val="%6."/>
+      <w:lvlJc w:val="right"/>
+      <w:pPr>
+        <w:ind w:left="4320" w:hanging="180"/>
+      </w:pPr>
+    </w:lvl>
+    <w:lvl w:ilvl="6" w:tplc="0418000F" w:tentative="1">
+      <w:start w:val="1"/>
+      <w:numFmt w:val="decimal"/>
+      <w:lvlText w:val="%7."/>
+      <w:lvlJc w:val="left"/>
+      <w:pPr>
+        <w:ind w:left="5040" w:hanging="360"/>
+      </w:pPr>
+    </w:lvl>
+    <w:lvl w:ilvl="7" w:tplc="04180019" w:tentative="1">
+      <w:start w:val="1"/>
+      <w:numFmt w:val="lowerLetter"/>
+      <w:lvlText w:val="%8."/>
+      <w:lvlJc w:val="left"/>
+      <w:pPr>
+        <w:ind w:left="5760" w:hanging="360"/>
+      </w:pPr>
+    </w:lvl>
+    <w:lvl w:ilvl="8" w:tplc="0418001B" w:tentative="1">
+      <w:start w:val="1"/>
+      <w:numFmt w:val="lowerRoman"/>
+      <w:lvlText w:val="%9."/>
+      <w:lvlJc w:val="right"/>
+      <w:pPr>
+        <w:ind w:left="6480" w:hanging="180"/>
+      </w:pPr>
+    </w:lvl>
+  </w:abstractNum>
+  <w:abstractNum w:abstractNumId="2" w15:restartNumberingAfterBreak="0">
     <w:nsid w:val="2DA30B93"/>
     <w:multiLevelType w:val="multilevel"/>
     <w:tmpl w:val="82486E92"/>
@@ -5844,7 +6111,7 @@
       </w:pPr>
     </w:lvl>
   </w:abstractNum>
-  <w:abstractNum w:abstractNumId="2" w15:restartNumberingAfterBreak="0">
+  <w:abstractNum w:abstractNumId="3" w15:restartNumberingAfterBreak="0">
     <w:nsid w:val="5238675B"/>
     <w:multiLevelType w:val="multilevel"/>
     <w:tmpl w:val="ADEA8D60"/>
@@ -5965,7 +6232,128 @@
       </w:rPr>
     </w:lvl>
   </w:abstractNum>
-  <w:abstractNum w:abstractNumId="3" w15:restartNumberingAfterBreak="0">
+  <w:abstractNum w:abstractNumId="4" w15:restartNumberingAfterBreak="0">
+    <w:nsid w:val="56216D51"/>
+    <w:multiLevelType w:val="multilevel"/>
+    <w:tmpl w:val="ADEA8D60"/>
+    <w:lvl w:ilvl="0">
+      <w:start w:val="1"/>
+      <w:numFmt w:val="decimal"/>
+      <w:lvlText w:val="%1."/>
+      <w:lvlJc w:val="left"/>
+      <w:pPr>
+        <w:ind w:left="720" w:hanging="360"/>
+      </w:pPr>
+      <w:rPr>
+        <w:rFonts w:hint="default"/>
+      </w:rPr>
+    </w:lvl>
+    <w:lvl w:ilvl="1">
+      <w:start w:val="1"/>
+      <w:numFmt w:val="decimal"/>
+      <w:isLgl/>
+      <w:lvlText w:val="%1.%2."/>
+      <w:lvlJc w:val="left"/>
+      <w:pPr>
+        <w:ind w:left="1440" w:hanging="720"/>
+      </w:pPr>
+      <w:rPr>
+        <w:rFonts w:hint="default"/>
+      </w:rPr>
+    </w:lvl>
+    <w:lvl w:ilvl="2">
+      <w:start w:val="1"/>
+      <w:numFmt w:val="decimal"/>
+      <w:isLgl/>
+      <w:lvlText w:val="%1.%2.%3."/>
+      <w:lvlJc w:val="left"/>
+      <w:pPr>
+        <w:ind w:left="2160" w:hanging="1080"/>
+      </w:pPr>
+      <w:rPr>
+        <w:rFonts w:hint="default"/>
+      </w:rPr>
+    </w:lvl>
+    <w:lvl w:ilvl="3">
+      <w:start w:val="1"/>
+      <w:numFmt w:val="decimal"/>
+      <w:isLgl/>
+      <w:lvlText w:val="%1.%2.%3.%4."/>
+      <w:lvlJc w:val="left"/>
+      <w:pPr>
+        <w:ind w:left="2520" w:hanging="1080"/>
+      </w:pPr>
+      <w:rPr>
+        <w:rFonts w:hint="default"/>
+      </w:rPr>
+    </w:lvl>
+    <w:lvl w:ilvl="4">
+      <w:start w:val="1"/>
+      <w:numFmt w:val="decimal"/>
+      <w:isLgl/>
+      <w:lvlText w:val="%1.%2.%3.%4.%5."/>
+      <w:lvlJc w:val="left"/>
+      <w:pPr>
+        <w:ind w:left="3240" w:hanging="1440"/>
+      </w:pPr>
+      <w:rPr>
+        <w:rFonts w:hint="default"/>
+      </w:rPr>
+    </w:lvl>
+    <w:lvl w:ilvl="5">
+      <w:start w:val="1"/>
+      <w:numFmt w:val="decimal"/>
+      <w:isLgl/>
+      <w:lvlText w:val="%1.%2.%3.%4.%5.%6."/>
+      <w:lvlJc w:val="left"/>
+      <w:pPr>
+        <w:ind w:left="3960" w:hanging="1800"/>
+      </w:pPr>
+      <w:rPr>
+        <w:rFonts w:hint="default"/>
+      </w:rPr>
+    </w:lvl>
+    <w:lvl w:ilvl="6">
+      <w:start w:val="1"/>
+      <w:numFmt w:val="decimal"/>
+      <w:isLgl/>
+      <w:lvlText w:val="%1.%2.%3.%4.%5.%6.%7."/>
+      <w:lvlJc w:val="left"/>
+      <w:pPr>
+        <w:ind w:left="4320" w:hanging="1800"/>
+      </w:pPr>
+      <w:rPr>
+        <w:rFonts w:hint="default"/>
+      </w:rPr>
+    </w:lvl>
+    <w:lvl w:ilvl="7">
+      <w:start w:val="1"/>
+      <w:numFmt w:val="decimal"/>
+      <w:isLgl/>
+      <w:lvlText w:val="%1.%2.%3.%4.%5.%6.%7.%8."/>
+      <w:lvlJc w:val="left"/>
+      <w:pPr>
+        <w:ind w:left="5040" w:hanging="2160"/>
+      </w:pPr>
+      <w:rPr>
+        <w:rFonts w:hint="default"/>
+      </w:rPr>
+    </w:lvl>
+    <w:lvl w:ilvl="8">
+      <w:start w:val="1"/>
+      <w:numFmt w:val="decimal"/>
+      <w:isLgl/>
+      <w:lvlText w:val="%1.%2.%3.%4.%5.%6.%7.%8.%9."/>
+      <w:lvlJc w:val="left"/>
+      <w:pPr>
+        <w:ind w:left="5760" w:hanging="2520"/>
+      </w:pPr>
+      <w:rPr>
+        <w:rFonts w:hint="default"/>
+      </w:rPr>
+    </w:lvl>
+  </w:abstractNum>
+  <w:abstractNum w:abstractNumId="5" w15:restartNumberingAfterBreak="0">
     <w:nsid w:val="581C68D2"/>
     <w:multiLevelType w:val="hybridMultilevel"/>
     <w:tmpl w:val="4EDA5656"/>
@@ -6054,7 +6442,7 @@
       </w:pPr>
     </w:lvl>
   </w:abstractNum>
-  <w:abstractNum w:abstractNumId="4" w15:restartNumberingAfterBreak="0">
+  <w:abstractNum w:abstractNumId="6" w15:restartNumberingAfterBreak="0">
     <w:nsid w:val="5BB62E6A"/>
     <w:multiLevelType w:val="multilevel"/>
     <w:tmpl w:val="82F68716"/>
@@ -6167,7 +6555,7 @@
       </w:pPr>
     </w:lvl>
   </w:abstractNum>
-  <w:abstractNum w:abstractNumId="5" w15:restartNumberingAfterBreak="0">
+  <w:abstractNum w:abstractNumId="7" w15:restartNumberingAfterBreak="0">
     <w:nsid w:val="783D07F2"/>
     <w:multiLevelType w:val="multilevel"/>
     <w:tmpl w:val="13563D4A"/>
@@ -6285,22 +6673,28 @@
     </w:lvl>
   </w:abstractNum>
   <w:num w:numId="1" w16cid:durableId="1065420546">
-    <w:abstractNumId w:val="2"/>
+    <w:abstractNumId w:val="3"/>
   </w:num>
   <w:num w:numId="2" w16cid:durableId="99305794">
-    <w:abstractNumId w:val="3"/>
+    <w:abstractNumId w:val="5"/>
   </w:num>
   <w:num w:numId="3" w16cid:durableId="1929927603">
     <w:abstractNumId w:val="0"/>
   </w:num>
   <w:num w:numId="4" w16cid:durableId="455835395">
+    <w:abstractNumId w:val="2"/>
+  </w:num>
+  <w:num w:numId="5" w16cid:durableId="1823496886">
+    <w:abstractNumId w:val="6"/>
+  </w:num>
+  <w:num w:numId="6" w16cid:durableId="1674331945">
+    <w:abstractNumId w:val="7"/>
+  </w:num>
+  <w:num w:numId="7" w16cid:durableId="1861434776">
     <w:abstractNumId w:val="1"/>
   </w:num>
-  <w:num w:numId="5" w16cid:durableId="1823496886">
+  <w:num w:numId="8" w16cid:durableId="9914013">
     <w:abstractNumId w:val="4"/>
-  </w:num>
-  <w:num w:numId="6" w16cid:durableId="1674331945">
-    <w:abstractNumId w:val="5"/>
   </w:num>
 </w:numbering>
 </file>

</xml_diff>